<commit_message>
Add new layer styles to docx
</commit_message>
<xml_diff>
--- a/templates/guideline.docx
+++ b/templates/guideline.docx
@@ -1,6 +1,6 @@
 
 <file path=word/document.xml><?xml version="1.0" encoding="utf-8"?>
-<w:document xmlns:wpc="http://schemas.microsoft.com/office/word/2010/wordprocessingCanvas" xmlns:cx="http://schemas.microsoft.com/office/drawing/2014/chartex" xmlns:cx1="http://schemas.microsoft.com/office/drawing/2015/9/8/chartex" xmlns:cx2="http://schemas.microsoft.com/office/drawing/2015/10/21/chartex" xmlns:cx3="http://schemas.microsoft.com/office/drawing/2016/5/9/chartex" xmlns:cx4="http://schemas.microsoft.com/office/drawing/2016/5/10/chartex" xmlns:cx5="http://schemas.microsoft.com/office/drawing/2016/5/11/chartex" xmlns:cx6="http://schemas.microsoft.com/office/drawing/2016/5/12/chartex" xmlns:cx7="http://schemas.microsoft.com/office/drawing/2016/5/13/chartex" xmlns:cx8="http://schemas.microsoft.com/office/drawing/2016/5/14/chartex" xmlns:mc="http://schemas.openxmlformats.org/markup-compatibility/2006" xmlns:aink="http://schemas.microsoft.com/office/drawing/2016/ink" xmlns:am3d="http://schemas.microsoft.com/office/drawing/2017/model3d" xmlns:o="urn:schemas-microsoft-com:office:office" xmlns:r="http://schemas.openxmlformats.org/officeDocument/2006/relationships" xmlns:m="http://schemas.openxmlformats.org/officeDocument/2006/math" xmlns:v="urn:schemas-microsoft-com:vml" xmlns:wp14="http://schemas.microsoft.com/office/word/2010/wordprocessingDrawing" xmlns:wp="http://schemas.openxmlformats.org/drawingml/2006/wordprocessingDrawing" xmlns:w10="urn:schemas-microsoft-com:office:word" xmlns:w="http://schemas.openxmlformats.org/wordprocessingml/2006/main" xmlns:w14="http://schemas.microsoft.com/office/word/2010/wordml" xmlns:w15="http://schemas.microsoft.com/office/word/2012/wordml" xmlns:w16cid="http://schemas.microsoft.com/office/word/2016/wordml/cid" xmlns:w16se="http://schemas.microsoft.com/office/word/2015/wordml/symex" xmlns:wpg="http://schemas.microsoft.com/office/word/2010/wordprocessingGroup" xmlns:wpi="http://schemas.microsoft.com/office/word/2010/wordprocessingInk" xmlns:wne="http://schemas.microsoft.com/office/word/2006/wordml" xmlns:wps="http://schemas.microsoft.com/office/word/2010/wordprocessingShape" mc:Ignorable="w14 w15 w16se w16cid wp14">
+<w:document xmlns:wpc="http://schemas.microsoft.com/office/word/2010/wordprocessingCanvas" xmlns:cx="http://schemas.microsoft.com/office/drawing/2014/chartex" xmlns:cx1="http://schemas.microsoft.com/office/drawing/2015/9/8/chartex" xmlns:cx2="http://schemas.microsoft.com/office/drawing/2015/10/21/chartex" xmlns:cx3="http://schemas.microsoft.com/office/drawing/2016/5/9/chartex" xmlns:cx4="http://schemas.microsoft.com/office/drawing/2016/5/10/chartex" xmlns:cx5="http://schemas.microsoft.com/office/drawing/2016/5/11/chartex" xmlns:cx6="http://schemas.microsoft.com/office/drawing/2016/5/12/chartex" xmlns:cx7="http://schemas.microsoft.com/office/drawing/2016/5/13/chartex" xmlns:cx8="http://schemas.microsoft.com/office/drawing/2016/5/14/chartex" xmlns:mc="http://schemas.openxmlformats.org/markup-compatibility/2006" xmlns:aink="http://schemas.microsoft.com/office/drawing/2016/ink" xmlns:am3d="http://schemas.microsoft.com/office/drawing/2017/model3d" xmlns:o="urn:schemas-microsoft-com:office:office" xmlns:oel="http://schemas.microsoft.com/office/2019/extlst" xmlns:r="http://schemas.openxmlformats.org/officeDocument/2006/relationships" xmlns:m="http://schemas.openxmlformats.org/officeDocument/2006/math" xmlns:v="urn:schemas-microsoft-com:vml" xmlns:wp14="http://schemas.microsoft.com/office/word/2010/wordprocessingDrawing" xmlns:wp="http://schemas.openxmlformats.org/drawingml/2006/wordprocessingDrawing" xmlns:w10="urn:schemas-microsoft-com:office:word" xmlns:w="http://schemas.openxmlformats.org/wordprocessingml/2006/main" xmlns:w14="http://schemas.microsoft.com/office/word/2010/wordml" xmlns:w15="http://schemas.microsoft.com/office/word/2012/wordml" xmlns:w16cex="http://schemas.microsoft.com/office/word/2018/wordml/cex" xmlns:w16cid="http://schemas.microsoft.com/office/word/2016/wordml/cid" xmlns:w16="http://schemas.microsoft.com/office/word/2018/wordml" xmlns:w16sdtdh="http://schemas.microsoft.com/office/word/2020/wordml/sdtdatahash" xmlns:w16se="http://schemas.microsoft.com/office/word/2015/wordml/symex" xmlns:wpg="http://schemas.microsoft.com/office/word/2010/wordprocessingGroup" xmlns:wpi="http://schemas.microsoft.com/office/word/2010/wordprocessingInk" xmlns:wne="http://schemas.microsoft.com/office/word/2006/wordml" xmlns:wps="http://schemas.microsoft.com/office/word/2010/wordprocessingShape" mc:Ignorable="w14 w15 w16se w16cid w16 w16cex w16sdtdh wp14">
   <w:body>
     <w:p>
       <w:pPr>
@@ -37,8 +37,8 @@
           <w:noProof/>
         </w:rPr>
         <w:drawing>
-          <wp:inline distT="0" distB="0" distL="0" distR="0">
-            <wp:extent cx="3449479" cy="753055"/>
+          <wp:inline distT="0" distB="0" distL="0" distR="0" wp14:anchorId="60C90750" wp14:editId="3C651F10">
+            <wp:extent cx="3449479" cy="640196"/>
             <wp:effectExtent l="0" t="0" r="0" b="0"/>
             <wp:docPr id="1" name="Picture 1"/>
             <wp:cNvGraphicFramePr>
@@ -48,14 +48,17 @@
               <a:graphicData uri="http://schemas.openxmlformats.org/drawingml/2006/picture">
                 <pic:pic xmlns:pic="http://schemas.openxmlformats.org/drawingml/2006/picture">
                   <pic:nvPicPr>
-                    <pic:cNvPr id="1" name="cabforum.png"/>
+                    <pic:cNvPr id="1" name="Picture 1"/>
                     <pic:cNvPicPr/>
                   </pic:nvPicPr>
                   <pic:blipFill>
-                    <a:blip r:embed="rId8">
+                    <a:blip r:embed="rId8" cstate="print">
                       <a:extLst>
                         <a:ext uri="{28A0092B-C50C-407E-A947-70E740481C1C}">
                           <a14:useLocalDpi xmlns:a14="http://schemas.microsoft.com/office/drawing/2010/main" val="0"/>
+                        </a:ext>
+                        <a:ext uri="{96DAC541-7B7A-43D3-8B79-37D633B846F1}">
+                          <asvg:svgBlip xmlns:asvg="http://schemas.microsoft.com/office/drawing/2016/SVG/main" r:embed="rId9"/>
                         </a:ext>
                       </a:extLst>
                     </a:blip>
@@ -66,7 +69,7 @@
                   <pic:spPr>
                     <a:xfrm>
                       <a:off x="0" y="0"/>
-                      <a:ext cx="3495124" cy="763020"/>
+                      <a:ext cx="3449479" cy="640196"/>
                     </a:xfrm>
                     <a:prstGeom prst="rect">
                       <a:avLst/>
@@ -116,99 +119,97 @@
         </w:rPr>
         <w:t>Copyright</w:t>
       </w:r>
-      <w:bookmarkStart w:id="0" w:name="_GoBack"/>
-      <w:bookmarkEnd w:id="0"/>
     </w:p>
     <w:p>
       <w:pPr>
         <w:pStyle w:val="Heading1"/>
       </w:pPr>
-      <w:bookmarkStart w:id="1" w:name="heading-1"/>
+      <w:bookmarkStart w:id="0" w:name="heading-1"/>
       <w:r>
         <w:lastRenderedPageBreak/>
         <w:t xml:space="preserve"> Heading 1 </w:t>
       </w:r>
+      <w:bookmarkEnd w:id="0"/>
+    </w:p>
+    <w:p>
+      <w:pPr>
+        <w:pStyle w:val="Heading2"/>
+      </w:pPr>
+      <w:bookmarkStart w:id="1" w:name="heading-2"/>
+      <w:r>
+        <w:t xml:space="preserve"> Heading 2 </w:t>
+      </w:r>
       <w:bookmarkEnd w:id="1"/>
     </w:p>
     <w:p>
       <w:pPr>
-        <w:pStyle w:val="Heading2"/>
-      </w:pPr>
-      <w:bookmarkStart w:id="2" w:name="heading-2"/>
-      <w:r>
-        <w:t xml:space="preserve"> Heading 2 </w:t>
+        <w:pStyle w:val="Heading3"/>
+      </w:pPr>
+      <w:bookmarkStart w:id="2" w:name="heading-3"/>
+      <w:r>
+        <w:t xml:space="preserve"> Heading 3 </w:t>
       </w:r>
       <w:bookmarkEnd w:id="2"/>
     </w:p>
     <w:p>
       <w:pPr>
-        <w:pStyle w:val="Heading3"/>
-      </w:pPr>
-      <w:bookmarkStart w:id="3" w:name="heading-3"/>
-      <w:r>
-        <w:t xml:space="preserve"> Heading 3 </w:t>
+        <w:pStyle w:val="Heading4"/>
+      </w:pPr>
+      <w:bookmarkStart w:id="3" w:name="heading-4"/>
+      <w:r>
+        <w:t xml:space="preserve"> Heading 4 </w:t>
       </w:r>
       <w:bookmarkEnd w:id="3"/>
     </w:p>
     <w:p>
       <w:pPr>
-        <w:pStyle w:val="Heading4"/>
-      </w:pPr>
-      <w:bookmarkStart w:id="4" w:name="heading-4"/>
-      <w:r>
-        <w:t xml:space="preserve"> Heading 4 </w:t>
+        <w:pStyle w:val="Heading5"/>
+      </w:pPr>
+      <w:bookmarkStart w:id="4" w:name="heading-5"/>
+      <w:r>
+        <w:t xml:space="preserve"> Heading 5 </w:t>
       </w:r>
       <w:bookmarkEnd w:id="4"/>
     </w:p>
     <w:p>
       <w:pPr>
-        <w:pStyle w:val="Heading5"/>
-      </w:pPr>
-      <w:bookmarkStart w:id="5" w:name="heading-5"/>
-      <w:r>
-        <w:t xml:space="preserve"> Heading 5 </w:t>
+        <w:pStyle w:val="Heading6"/>
+      </w:pPr>
+      <w:bookmarkStart w:id="5" w:name="heading-6"/>
+      <w:r>
+        <w:t xml:space="preserve"> Heading 6 </w:t>
       </w:r>
       <w:bookmarkEnd w:id="5"/>
     </w:p>
     <w:p>
       <w:pPr>
-        <w:pStyle w:val="Heading6"/>
-      </w:pPr>
-      <w:bookmarkStart w:id="6" w:name="heading-6"/>
-      <w:r>
-        <w:t xml:space="preserve"> Heading 6 </w:t>
+        <w:pStyle w:val="Heading7"/>
+      </w:pPr>
+      <w:bookmarkStart w:id="6" w:name="heading-7"/>
+      <w:r>
+        <w:t xml:space="preserve"> Heading 7 </w:t>
       </w:r>
       <w:bookmarkEnd w:id="6"/>
     </w:p>
     <w:p>
       <w:pPr>
-        <w:pStyle w:val="Heading7"/>
-      </w:pPr>
-      <w:bookmarkStart w:id="7" w:name="heading-7"/>
-      <w:r>
-        <w:t xml:space="preserve"> Heading 7 </w:t>
+        <w:pStyle w:val="Heading8"/>
+      </w:pPr>
+      <w:bookmarkStart w:id="7" w:name="heading-8"/>
+      <w:r>
+        <w:t xml:space="preserve"> Heading 8 </w:t>
       </w:r>
       <w:bookmarkEnd w:id="7"/>
     </w:p>
     <w:p>
       <w:pPr>
-        <w:pStyle w:val="Heading8"/>
-      </w:pPr>
-      <w:bookmarkStart w:id="8" w:name="heading-8"/>
-      <w:r>
-        <w:t xml:space="preserve"> Heading 8 </w:t>
+        <w:pStyle w:val="Heading9"/>
+      </w:pPr>
+      <w:bookmarkStart w:id="8" w:name="heading-9"/>
+      <w:r>
+        <w:t xml:space="preserve"> Heading 9 </w:t>
       </w:r>
       <w:bookmarkEnd w:id="8"/>
-    </w:p>
-    <w:p>
-      <w:pPr>
-        <w:pStyle w:val="Heading9"/>
-      </w:pPr>
-      <w:bookmarkStart w:id="9" w:name="heading-9"/>
-      <w:r>
-        <w:t xml:space="preserve"> Heading 9 </w:t>
-      </w:r>
-      <w:bookmarkEnd w:id="9"/>
     </w:p>
     <w:p>
       <w:pPr>
@@ -234,7 +235,7 @@
       <w:r>
         <w:t xml:space="preserve"> .    </w:t>
       </w:r>
-      <w:hyperlink r:id="rId9">
+      <w:hyperlink r:id="rId10">
         <w:r>
           <w:rPr>
             <w:rStyle w:val="Hyperlink"/>
@@ -273,7 +274,6 @@
         <w:tblStyle w:val="Table"/>
         <w:tblW w:w="0" w:type="pct"/>
         <w:tblLook w:val="07E0" w:firstRow="1" w:lastRow="1" w:firstColumn="1" w:lastColumn="1" w:noHBand="1" w:noVBand="1"/>
-        <w:tblCaption w:val="Table caption."/>
       </w:tblPr>
       <w:tblGrid>
         <w:gridCol w:w="817"/>
@@ -384,8 +384,29 @@
         <w:t xml:space="preserve"> Definition </w:t>
       </w:r>
     </w:p>
+    <w:p>
+      <w:pPr>
+        <w:pStyle w:val="layer-800"/>
+      </w:pPr>
+      <w:r>
+        <w:t>Layer 800</w:t>
+      </w:r>
+    </w:p>
+    <w:p>
+      <w:pPr>
+        <w:pStyle w:val="layer-900"/>
+      </w:pPr>
+      <w:r>
+        <w:t>Layer 900</w:t>
+      </w:r>
+    </w:p>
+    <w:p>
+      <w:pPr>
+        <w:pStyle w:val="Definition"/>
+      </w:pPr>
+    </w:p>
     <w:sectPr>
-      <w:footerReference w:type="default" r:id="rId10"/>
+      <w:footerReference w:type="default" r:id="rId11"/>
       <w:pgSz w:w="12240" w:h="15840"/>
       <w:pgMar w:top="1440" w:right="1440" w:bottom="1440" w:left="1440" w:header="720" w:footer="720" w:gutter="0"/>
       <w:cols w:space="720"/>
@@ -397,7 +418,7 @@
 </file>
 
 <file path=word/endnotes.xml><?xml version="1.0" encoding="utf-8"?>
-<w:endnotes xmlns:wpc="http://schemas.microsoft.com/office/word/2010/wordprocessingCanvas" xmlns:cx="http://schemas.microsoft.com/office/drawing/2014/chartex" xmlns:cx1="http://schemas.microsoft.com/office/drawing/2015/9/8/chartex" xmlns:cx2="http://schemas.microsoft.com/office/drawing/2015/10/21/chartex" xmlns:cx3="http://schemas.microsoft.com/office/drawing/2016/5/9/chartex" xmlns:cx4="http://schemas.microsoft.com/office/drawing/2016/5/10/chartex" xmlns:cx5="http://schemas.microsoft.com/office/drawing/2016/5/11/chartex" xmlns:cx6="http://schemas.microsoft.com/office/drawing/2016/5/12/chartex" xmlns:cx7="http://schemas.microsoft.com/office/drawing/2016/5/13/chartex" xmlns:cx8="http://schemas.microsoft.com/office/drawing/2016/5/14/chartex" xmlns:mc="http://schemas.openxmlformats.org/markup-compatibility/2006" xmlns:aink="http://schemas.microsoft.com/office/drawing/2016/ink" xmlns:am3d="http://schemas.microsoft.com/office/drawing/2017/model3d" xmlns:o="urn:schemas-microsoft-com:office:office" xmlns:r="http://schemas.openxmlformats.org/officeDocument/2006/relationships" xmlns:m="http://schemas.openxmlformats.org/officeDocument/2006/math" xmlns:v="urn:schemas-microsoft-com:vml" xmlns:wp14="http://schemas.microsoft.com/office/word/2010/wordprocessingDrawing" xmlns:wp="http://schemas.openxmlformats.org/drawingml/2006/wordprocessingDrawing" xmlns:w10="urn:schemas-microsoft-com:office:word" xmlns:w="http://schemas.openxmlformats.org/wordprocessingml/2006/main" xmlns:w14="http://schemas.microsoft.com/office/word/2010/wordml" xmlns:w15="http://schemas.microsoft.com/office/word/2012/wordml" xmlns:w16cid="http://schemas.microsoft.com/office/word/2016/wordml/cid" xmlns:w16se="http://schemas.microsoft.com/office/word/2015/wordml/symex" xmlns:wpg="http://schemas.microsoft.com/office/word/2010/wordprocessingGroup" xmlns:wpi="http://schemas.microsoft.com/office/word/2010/wordprocessingInk" xmlns:wne="http://schemas.microsoft.com/office/word/2006/wordml" xmlns:wps="http://schemas.microsoft.com/office/word/2010/wordprocessingShape" mc:Ignorable="w14 w15 w16se w16cid wp14">
+<w:endnotes xmlns:wpc="http://schemas.microsoft.com/office/word/2010/wordprocessingCanvas" xmlns:cx="http://schemas.microsoft.com/office/drawing/2014/chartex" xmlns:cx1="http://schemas.microsoft.com/office/drawing/2015/9/8/chartex" xmlns:cx2="http://schemas.microsoft.com/office/drawing/2015/10/21/chartex" xmlns:cx3="http://schemas.microsoft.com/office/drawing/2016/5/9/chartex" xmlns:cx4="http://schemas.microsoft.com/office/drawing/2016/5/10/chartex" xmlns:cx5="http://schemas.microsoft.com/office/drawing/2016/5/11/chartex" xmlns:cx6="http://schemas.microsoft.com/office/drawing/2016/5/12/chartex" xmlns:cx7="http://schemas.microsoft.com/office/drawing/2016/5/13/chartex" xmlns:cx8="http://schemas.microsoft.com/office/drawing/2016/5/14/chartex" xmlns:mc="http://schemas.openxmlformats.org/markup-compatibility/2006" xmlns:aink="http://schemas.microsoft.com/office/drawing/2016/ink" xmlns:am3d="http://schemas.microsoft.com/office/drawing/2017/model3d" xmlns:o="urn:schemas-microsoft-com:office:office" xmlns:oel="http://schemas.microsoft.com/office/2019/extlst" xmlns:r="http://schemas.openxmlformats.org/officeDocument/2006/relationships" xmlns:m="http://schemas.openxmlformats.org/officeDocument/2006/math" xmlns:v="urn:schemas-microsoft-com:vml" xmlns:wp14="http://schemas.microsoft.com/office/word/2010/wordprocessingDrawing" xmlns:wp="http://schemas.openxmlformats.org/drawingml/2006/wordprocessingDrawing" xmlns:w10="urn:schemas-microsoft-com:office:word" xmlns:w="http://schemas.openxmlformats.org/wordprocessingml/2006/main" xmlns:w14="http://schemas.microsoft.com/office/word/2010/wordml" xmlns:w15="http://schemas.microsoft.com/office/word/2012/wordml" xmlns:w16cex="http://schemas.microsoft.com/office/word/2018/wordml/cex" xmlns:w16cid="http://schemas.microsoft.com/office/word/2016/wordml/cid" xmlns:w16="http://schemas.microsoft.com/office/word/2018/wordml" xmlns:w16sdtdh="http://schemas.microsoft.com/office/word/2020/wordml/sdtdatahash" xmlns:w16se="http://schemas.microsoft.com/office/word/2015/wordml/symex" xmlns:wpg="http://schemas.microsoft.com/office/word/2010/wordprocessingGroup" xmlns:wpi="http://schemas.microsoft.com/office/word/2010/wordprocessingInk" xmlns:wne="http://schemas.microsoft.com/office/word/2006/wordml" xmlns:wps="http://schemas.microsoft.com/office/word/2010/wordprocessingShape" mc:Ignorable="w14 w15 w16se w16cid w16 w16cex w16sdtdh wp14">
   <w:endnote w:type="separator" w:id="-1">
     <w:p>
       <w:pPr>
@@ -422,7 +443,7 @@
 </file>
 
 <file path=word/footer1.xml><?xml version="1.0" encoding="utf-8"?>
-<w:ftr xmlns:wpc="http://schemas.microsoft.com/office/word/2010/wordprocessingCanvas" xmlns:cx="http://schemas.microsoft.com/office/drawing/2014/chartex" xmlns:cx1="http://schemas.microsoft.com/office/drawing/2015/9/8/chartex" xmlns:cx2="http://schemas.microsoft.com/office/drawing/2015/10/21/chartex" xmlns:cx3="http://schemas.microsoft.com/office/drawing/2016/5/9/chartex" xmlns:cx4="http://schemas.microsoft.com/office/drawing/2016/5/10/chartex" xmlns:cx5="http://schemas.microsoft.com/office/drawing/2016/5/11/chartex" xmlns:cx6="http://schemas.microsoft.com/office/drawing/2016/5/12/chartex" xmlns:cx7="http://schemas.microsoft.com/office/drawing/2016/5/13/chartex" xmlns:cx8="http://schemas.microsoft.com/office/drawing/2016/5/14/chartex" xmlns:mc="http://schemas.openxmlformats.org/markup-compatibility/2006" xmlns:aink="http://schemas.microsoft.com/office/drawing/2016/ink" xmlns:am3d="http://schemas.microsoft.com/office/drawing/2017/model3d" xmlns:o="urn:schemas-microsoft-com:office:office" xmlns:r="http://schemas.openxmlformats.org/officeDocument/2006/relationships" xmlns:m="http://schemas.openxmlformats.org/officeDocument/2006/math" xmlns:v="urn:schemas-microsoft-com:vml" xmlns:wp14="http://schemas.microsoft.com/office/word/2010/wordprocessingDrawing" xmlns:wp="http://schemas.openxmlformats.org/drawingml/2006/wordprocessingDrawing" xmlns:w10="urn:schemas-microsoft-com:office:word" xmlns:w="http://schemas.openxmlformats.org/wordprocessingml/2006/main" xmlns:w14="http://schemas.microsoft.com/office/word/2010/wordml" xmlns:w15="http://schemas.microsoft.com/office/word/2012/wordml" xmlns:w16cid="http://schemas.microsoft.com/office/word/2016/wordml/cid" xmlns:w16se="http://schemas.microsoft.com/office/word/2015/wordml/symex" xmlns:wpg="http://schemas.microsoft.com/office/word/2010/wordprocessingGroup" xmlns:wpi="http://schemas.microsoft.com/office/word/2010/wordprocessingInk" xmlns:wne="http://schemas.microsoft.com/office/word/2006/wordml" xmlns:wps="http://schemas.microsoft.com/office/word/2010/wordprocessingShape" mc:Ignorable="w14 w15 w16se w16cid wp14">
+<w:ftr xmlns:wpc="http://schemas.microsoft.com/office/word/2010/wordprocessingCanvas" xmlns:cx="http://schemas.microsoft.com/office/drawing/2014/chartex" xmlns:cx1="http://schemas.microsoft.com/office/drawing/2015/9/8/chartex" xmlns:cx2="http://schemas.microsoft.com/office/drawing/2015/10/21/chartex" xmlns:cx3="http://schemas.microsoft.com/office/drawing/2016/5/9/chartex" xmlns:cx4="http://schemas.microsoft.com/office/drawing/2016/5/10/chartex" xmlns:cx5="http://schemas.microsoft.com/office/drawing/2016/5/11/chartex" xmlns:cx6="http://schemas.microsoft.com/office/drawing/2016/5/12/chartex" xmlns:cx7="http://schemas.microsoft.com/office/drawing/2016/5/13/chartex" xmlns:cx8="http://schemas.microsoft.com/office/drawing/2016/5/14/chartex" xmlns:mc="http://schemas.openxmlformats.org/markup-compatibility/2006" xmlns:aink="http://schemas.microsoft.com/office/drawing/2016/ink" xmlns:am3d="http://schemas.microsoft.com/office/drawing/2017/model3d" xmlns:o="urn:schemas-microsoft-com:office:office" xmlns:oel="http://schemas.microsoft.com/office/2019/extlst" xmlns:r="http://schemas.openxmlformats.org/officeDocument/2006/relationships" xmlns:m="http://schemas.openxmlformats.org/officeDocument/2006/math" xmlns:v="urn:schemas-microsoft-com:vml" xmlns:wp14="http://schemas.microsoft.com/office/word/2010/wordprocessingDrawing" xmlns:wp="http://schemas.openxmlformats.org/drawingml/2006/wordprocessingDrawing" xmlns:w10="urn:schemas-microsoft-com:office:word" xmlns:w="http://schemas.openxmlformats.org/wordprocessingml/2006/main" xmlns:w14="http://schemas.microsoft.com/office/word/2010/wordml" xmlns:w15="http://schemas.microsoft.com/office/word/2012/wordml" xmlns:w16cex="http://schemas.microsoft.com/office/word/2018/wordml/cex" xmlns:w16cid="http://schemas.microsoft.com/office/word/2016/wordml/cid" xmlns:w16="http://schemas.microsoft.com/office/word/2018/wordml" xmlns:w16sdtdh="http://schemas.microsoft.com/office/word/2020/wordml/sdtdatahash" xmlns:w16se="http://schemas.microsoft.com/office/word/2015/wordml/symex" xmlns:wpg="http://schemas.microsoft.com/office/word/2010/wordprocessingGroup" xmlns:wpi="http://schemas.microsoft.com/office/word/2010/wordprocessingInk" xmlns:wne="http://schemas.microsoft.com/office/word/2006/wordml" xmlns:wps="http://schemas.microsoft.com/office/word/2010/wordprocessingShape" mc:Ignorable="w14 w15 w16se w16cid w16 w16cex w16sdtdh wp14">
   <w:p>
     <w:pPr>
       <w:pStyle w:val="Footer"/>
@@ -481,7 +502,7 @@
 </file>
 
 <file path=word/footnotes.xml><?xml version="1.0" encoding="utf-8"?>
-<w:footnotes xmlns:wpc="http://schemas.microsoft.com/office/word/2010/wordprocessingCanvas" xmlns:cx="http://schemas.microsoft.com/office/drawing/2014/chartex" xmlns:cx1="http://schemas.microsoft.com/office/drawing/2015/9/8/chartex" xmlns:cx2="http://schemas.microsoft.com/office/drawing/2015/10/21/chartex" xmlns:cx3="http://schemas.microsoft.com/office/drawing/2016/5/9/chartex" xmlns:cx4="http://schemas.microsoft.com/office/drawing/2016/5/10/chartex" xmlns:cx5="http://schemas.microsoft.com/office/drawing/2016/5/11/chartex" xmlns:cx6="http://schemas.microsoft.com/office/drawing/2016/5/12/chartex" xmlns:cx7="http://schemas.microsoft.com/office/drawing/2016/5/13/chartex" xmlns:cx8="http://schemas.microsoft.com/office/drawing/2016/5/14/chartex" xmlns:mc="http://schemas.openxmlformats.org/markup-compatibility/2006" xmlns:aink="http://schemas.microsoft.com/office/drawing/2016/ink" xmlns:am3d="http://schemas.microsoft.com/office/drawing/2017/model3d" xmlns:o="urn:schemas-microsoft-com:office:office" xmlns:r="http://schemas.openxmlformats.org/officeDocument/2006/relationships" xmlns:m="http://schemas.openxmlformats.org/officeDocument/2006/math" xmlns:v="urn:schemas-microsoft-com:vml" xmlns:wp14="http://schemas.microsoft.com/office/word/2010/wordprocessingDrawing" xmlns:wp="http://schemas.openxmlformats.org/drawingml/2006/wordprocessingDrawing" xmlns:w10="urn:schemas-microsoft-com:office:word" xmlns:w="http://schemas.openxmlformats.org/wordprocessingml/2006/main" xmlns:w14="http://schemas.microsoft.com/office/word/2010/wordml" xmlns:w15="http://schemas.microsoft.com/office/word/2012/wordml" xmlns:w16cid="http://schemas.microsoft.com/office/word/2016/wordml/cid" xmlns:w16se="http://schemas.microsoft.com/office/word/2015/wordml/symex" xmlns:wpg="http://schemas.microsoft.com/office/word/2010/wordprocessingGroup" xmlns:wpi="http://schemas.microsoft.com/office/word/2010/wordprocessingInk" xmlns:wne="http://schemas.microsoft.com/office/word/2006/wordml" xmlns:wps="http://schemas.microsoft.com/office/word/2010/wordprocessingShape" mc:Ignorable="w14 w15 w16se w16cid wp14">
+<w:footnotes xmlns:wpc="http://schemas.microsoft.com/office/word/2010/wordprocessingCanvas" xmlns:cx="http://schemas.microsoft.com/office/drawing/2014/chartex" xmlns:cx1="http://schemas.microsoft.com/office/drawing/2015/9/8/chartex" xmlns:cx2="http://schemas.microsoft.com/office/drawing/2015/10/21/chartex" xmlns:cx3="http://schemas.microsoft.com/office/drawing/2016/5/9/chartex" xmlns:cx4="http://schemas.microsoft.com/office/drawing/2016/5/10/chartex" xmlns:cx5="http://schemas.microsoft.com/office/drawing/2016/5/11/chartex" xmlns:cx6="http://schemas.microsoft.com/office/drawing/2016/5/12/chartex" xmlns:cx7="http://schemas.microsoft.com/office/drawing/2016/5/13/chartex" xmlns:cx8="http://schemas.microsoft.com/office/drawing/2016/5/14/chartex" xmlns:mc="http://schemas.openxmlformats.org/markup-compatibility/2006" xmlns:aink="http://schemas.microsoft.com/office/drawing/2016/ink" xmlns:am3d="http://schemas.microsoft.com/office/drawing/2017/model3d" xmlns:o="urn:schemas-microsoft-com:office:office" xmlns:oel="http://schemas.microsoft.com/office/2019/extlst" xmlns:r="http://schemas.openxmlformats.org/officeDocument/2006/relationships" xmlns:m="http://schemas.openxmlformats.org/officeDocument/2006/math" xmlns:v="urn:schemas-microsoft-com:vml" xmlns:wp14="http://schemas.microsoft.com/office/word/2010/wordprocessingDrawing" xmlns:wp="http://schemas.openxmlformats.org/drawingml/2006/wordprocessingDrawing" xmlns:w10="urn:schemas-microsoft-com:office:word" xmlns:w="http://schemas.openxmlformats.org/wordprocessingml/2006/main" xmlns:w14="http://schemas.microsoft.com/office/word/2010/wordml" xmlns:w15="http://schemas.microsoft.com/office/word/2012/wordml" xmlns:w16cex="http://schemas.microsoft.com/office/word/2018/wordml/cex" xmlns:w16cid="http://schemas.microsoft.com/office/word/2016/wordml/cid" xmlns:w16="http://schemas.microsoft.com/office/word/2018/wordml" xmlns:w16sdtdh="http://schemas.microsoft.com/office/word/2020/wordml/sdtdatahash" xmlns:w16se="http://schemas.microsoft.com/office/word/2015/wordml/symex" xmlns:wpg="http://schemas.microsoft.com/office/word/2010/wordprocessingGroup" xmlns:wpi="http://schemas.microsoft.com/office/word/2010/wordprocessingInk" xmlns:wne="http://schemas.microsoft.com/office/word/2006/wordml" xmlns:wps="http://schemas.microsoft.com/office/word/2010/wordprocessingShape" mc:Ignorable="w14 w15 w16se w16cid w16 w16cex w16sdtdh wp14">
   <w:footnote w:type="separator" w:id="-1">
     <w:p>
       <w:r>
@@ -516,7 +537,7 @@
 </file>
 
 <file path=word/numbering.xml><?xml version="1.0" encoding="utf-8"?>
-<w:numbering xmlns:wpc="http://schemas.microsoft.com/office/word/2010/wordprocessingCanvas" xmlns:cx="http://schemas.microsoft.com/office/drawing/2014/chartex" xmlns:cx1="http://schemas.microsoft.com/office/drawing/2015/9/8/chartex" xmlns:cx2="http://schemas.microsoft.com/office/drawing/2015/10/21/chartex" xmlns:cx3="http://schemas.microsoft.com/office/drawing/2016/5/9/chartex" xmlns:cx4="http://schemas.microsoft.com/office/drawing/2016/5/10/chartex" xmlns:cx5="http://schemas.microsoft.com/office/drawing/2016/5/11/chartex" xmlns:cx6="http://schemas.microsoft.com/office/drawing/2016/5/12/chartex" xmlns:cx7="http://schemas.microsoft.com/office/drawing/2016/5/13/chartex" xmlns:cx8="http://schemas.microsoft.com/office/drawing/2016/5/14/chartex" xmlns:mc="http://schemas.openxmlformats.org/markup-compatibility/2006" xmlns:aink="http://schemas.microsoft.com/office/drawing/2016/ink" xmlns:am3d="http://schemas.microsoft.com/office/drawing/2017/model3d" xmlns:o="urn:schemas-microsoft-com:office:office" xmlns:r="http://schemas.openxmlformats.org/officeDocument/2006/relationships" xmlns:m="http://schemas.openxmlformats.org/officeDocument/2006/math" xmlns:v="urn:schemas-microsoft-com:vml" xmlns:wp14="http://schemas.microsoft.com/office/word/2010/wordprocessingDrawing" xmlns:wp="http://schemas.openxmlformats.org/drawingml/2006/wordprocessingDrawing" xmlns:w10="urn:schemas-microsoft-com:office:word" xmlns:w="http://schemas.openxmlformats.org/wordprocessingml/2006/main" xmlns:w14="http://schemas.microsoft.com/office/word/2010/wordml" xmlns:w15="http://schemas.microsoft.com/office/word/2012/wordml" xmlns:w16cid="http://schemas.microsoft.com/office/word/2016/wordml/cid" xmlns:w16se="http://schemas.microsoft.com/office/word/2015/wordml/symex" xmlns:wpg="http://schemas.microsoft.com/office/word/2010/wordprocessingGroup" xmlns:wpi="http://schemas.microsoft.com/office/word/2010/wordprocessingInk" xmlns:wne="http://schemas.microsoft.com/office/word/2006/wordml" xmlns:wps="http://schemas.microsoft.com/office/word/2010/wordprocessingShape" mc:Ignorable="w14 w15 w16se w16cid wp14">
+<w:numbering xmlns:wpc="http://schemas.microsoft.com/office/word/2010/wordprocessingCanvas" xmlns:cx="http://schemas.microsoft.com/office/drawing/2014/chartex" xmlns:cx1="http://schemas.microsoft.com/office/drawing/2015/9/8/chartex" xmlns:cx2="http://schemas.microsoft.com/office/drawing/2015/10/21/chartex" xmlns:cx3="http://schemas.microsoft.com/office/drawing/2016/5/9/chartex" xmlns:cx4="http://schemas.microsoft.com/office/drawing/2016/5/10/chartex" xmlns:cx5="http://schemas.microsoft.com/office/drawing/2016/5/11/chartex" xmlns:cx6="http://schemas.microsoft.com/office/drawing/2016/5/12/chartex" xmlns:cx7="http://schemas.microsoft.com/office/drawing/2016/5/13/chartex" xmlns:cx8="http://schemas.microsoft.com/office/drawing/2016/5/14/chartex" xmlns:mc="http://schemas.openxmlformats.org/markup-compatibility/2006" xmlns:aink="http://schemas.microsoft.com/office/drawing/2016/ink" xmlns:am3d="http://schemas.microsoft.com/office/drawing/2017/model3d" xmlns:o="urn:schemas-microsoft-com:office:office" xmlns:oel="http://schemas.microsoft.com/office/2019/extlst" xmlns:r="http://schemas.openxmlformats.org/officeDocument/2006/relationships" xmlns:m="http://schemas.openxmlformats.org/officeDocument/2006/math" xmlns:v="urn:schemas-microsoft-com:vml" xmlns:wp14="http://schemas.microsoft.com/office/word/2010/wordprocessingDrawing" xmlns:wp="http://schemas.openxmlformats.org/drawingml/2006/wordprocessingDrawing" xmlns:w10="urn:schemas-microsoft-com:office:word" xmlns:w="http://schemas.openxmlformats.org/wordprocessingml/2006/main" xmlns:w14="http://schemas.microsoft.com/office/word/2010/wordml" xmlns:w15="http://schemas.microsoft.com/office/word/2012/wordml" xmlns:w16cex="http://schemas.microsoft.com/office/word/2018/wordml/cex" xmlns:w16cid="http://schemas.microsoft.com/office/word/2016/wordml/cid" xmlns:w16="http://schemas.microsoft.com/office/word/2018/wordml" xmlns:w16sdtdh="http://schemas.microsoft.com/office/word/2020/wordml/sdtdatahash" xmlns:w16se="http://schemas.microsoft.com/office/word/2015/wordml/symex" xmlns:wpg="http://schemas.microsoft.com/office/word/2010/wordprocessingGroup" xmlns:wpi="http://schemas.microsoft.com/office/word/2010/wordprocessingInk" xmlns:wne="http://schemas.microsoft.com/office/word/2006/wordml" xmlns:wps="http://schemas.microsoft.com/office/word/2010/wordprocessingShape" mc:Ignorable="w14 w15 w16se w16cid w16 w16cex w16sdtdh wp14">
   <w:abstractNum w:abstractNumId="0" w15:restartNumberingAfterBreak="0">
     <w:nsid w:val="FFFFFF7C"/>
     <w:multiLevelType w:val="singleLevel"/>
@@ -806,44 +827,44 @@
       </w:pPr>
     </w:lvl>
   </w:abstractNum>
-  <w:num w:numId="1">
+  <w:num w:numId="1" w16cid:durableId="351108203">
     <w:abstractNumId w:val="10"/>
   </w:num>
-  <w:num w:numId="2">
+  <w:num w:numId="2" w16cid:durableId="772669937">
     <w:abstractNumId w:val="0"/>
   </w:num>
-  <w:num w:numId="3">
+  <w:num w:numId="3" w16cid:durableId="577446843">
     <w:abstractNumId w:val="1"/>
   </w:num>
-  <w:num w:numId="4">
+  <w:num w:numId="4" w16cid:durableId="124087147">
     <w:abstractNumId w:val="2"/>
   </w:num>
-  <w:num w:numId="5">
+  <w:num w:numId="5" w16cid:durableId="767428946">
     <w:abstractNumId w:val="3"/>
   </w:num>
-  <w:num w:numId="6">
+  <w:num w:numId="6" w16cid:durableId="417216216">
     <w:abstractNumId w:val="8"/>
   </w:num>
-  <w:num w:numId="7">
+  <w:num w:numId="7" w16cid:durableId="715937405">
     <w:abstractNumId w:val="4"/>
   </w:num>
-  <w:num w:numId="8">
+  <w:num w:numId="8" w16cid:durableId="978151572">
     <w:abstractNumId w:val="5"/>
   </w:num>
-  <w:num w:numId="9">
+  <w:num w:numId="9" w16cid:durableId="672490415">
     <w:abstractNumId w:val="6"/>
   </w:num>
-  <w:num w:numId="10">
+  <w:num w:numId="10" w16cid:durableId="1207447435">
     <w:abstractNumId w:val="7"/>
   </w:num>
-  <w:num w:numId="11">
+  <w:num w:numId="11" w16cid:durableId="429013089">
     <w:abstractNumId w:val="9"/>
   </w:num>
 </w:numbering>
 </file>
 
 <file path=word/styles.xml><?xml version="1.0" encoding="utf-8"?>
-<w:styles xmlns:mc="http://schemas.openxmlformats.org/markup-compatibility/2006" xmlns:r="http://schemas.openxmlformats.org/officeDocument/2006/relationships" xmlns:w="http://schemas.openxmlformats.org/wordprocessingml/2006/main" xmlns:w14="http://schemas.microsoft.com/office/word/2010/wordml" xmlns:w15="http://schemas.microsoft.com/office/word/2012/wordml" xmlns:w16cid="http://schemas.microsoft.com/office/word/2016/wordml/cid" xmlns:w16se="http://schemas.microsoft.com/office/word/2015/wordml/symex" mc:Ignorable="w14 w15 w16se w16cid">
+<w:styles xmlns:mc="http://schemas.openxmlformats.org/markup-compatibility/2006" xmlns:r="http://schemas.openxmlformats.org/officeDocument/2006/relationships" xmlns:w="http://schemas.openxmlformats.org/wordprocessingml/2006/main" xmlns:w14="http://schemas.microsoft.com/office/word/2010/wordml" xmlns:w15="http://schemas.microsoft.com/office/word/2012/wordml" xmlns:w16cex="http://schemas.microsoft.com/office/word/2018/wordml/cex" xmlns:w16cid="http://schemas.microsoft.com/office/word/2016/wordml/cid" xmlns:w16="http://schemas.microsoft.com/office/word/2018/wordml" xmlns:w16sdtdh="http://schemas.microsoft.com/office/word/2020/wordml/sdtdatahash" xmlns:w16se="http://schemas.microsoft.com/office/word/2015/wordml/symex" mc:Ignorable="w14 w15 w16se w16cid w16 w16cex w16sdtdh">
   <w:docDefaults>
     <w:rPrDefault>
       <w:rPr>
@@ -1459,7 +1480,7 @@
       <w:jc w:val="center"/>
     </w:pPr>
     <w:rPr>
-      <w:rFonts w:ascii="Source Serif Pro Semibold" w:eastAsiaTheme="majorEastAsia" w:hAnsi="Source Serif Pro Semibold" w:cstheme="majorBidi"/>
+      <w:rFonts w:ascii="Source Serif Pro SemiBold" w:eastAsiaTheme="majorEastAsia" w:hAnsi="Source Serif Pro SemiBold" w:cstheme="majorBidi"/>
       <w:b/>
       <w:bCs/>
       <w:color w:val="345A8A" w:themeColor="accent1" w:themeShade="B5"/>
@@ -1736,6 +1757,47 @@
       <w:sz w:val="20"/>
       <w:szCs w:val="20"/>
     </w:rPr>
+  </w:style>
+  <w:style w:type="paragraph" w:customStyle="1" w:styleId="layer-800">
+    <w:name w:val="layer-800"/>
+    <w:basedOn w:val="BodyText"/>
+    <w:link w:val="layer-800Char"/>
+    <w:autoRedefine/>
+    <w:qFormat/>
+    <w:rsid w:val="004903C5"/>
+    <w:pPr>
+      <w:pBdr>
+        <w:left w:val="single" w:sz="24" w:space="0" w:color="FFBA08"/>
+      </w:pBdr>
+      <w:shd w:val="clear" w:color="auto" w:fill="F8F9FA"/>
+      <w:spacing w:before="100" w:after="100"/>
+      <w:ind w:left="284"/>
+    </w:pPr>
+    <w:rPr>
+      <w:noProof/>
+    </w:rPr>
+  </w:style>
+  <w:style w:type="character" w:customStyle="1" w:styleId="layer-800Char">
+    <w:name w:val="layer-800 Char"/>
+    <w:basedOn w:val="BodyTextChar"/>
+    <w:link w:val="layer-800"/>
+    <w:rsid w:val="004903C5"/>
+    <w:rPr>
+      <w:rFonts w:ascii="Source Serif Pro" w:hAnsi="Source Serif Pro"/>
+      <w:noProof/>
+      <w:shd w:val="clear" w:color="auto" w:fill="F8F9FA"/>
+    </w:rPr>
+  </w:style>
+  <w:style w:type="paragraph" w:customStyle="1" w:styleId="layer-900">
+    <w:name w:val="layer-900"/>
+    <w:basedOn w:val="layer-800"/>
+    <w:qFormat/>
+    <w:rsid w:val="00EC6C30"/>
+    <w:pPr>
+      <w:pBdr>
+        <w:left w:val="single" w:sz="24" w:space="0" w:color="058C42"/>
+      </w:pBdr>
+    </w:pPr>
   </w:style>
 </w:styles>
 </file>

</xml_diff>

<commit_message>
Upgrade Pandoc, add support for custom styles and fenced divs (#56)
</commit_message>
<xml_diff>
--- a/templates/guideline.docx
+++ b/templates/guideline.docx
@@ -1,6 +1,6 @@
 
 <file path=word/document.xml><?xml version="1.0" encoding="utf-8"?>
-<w:document xmlns:wpc="http://schemas.microsoft.com/office/word/2010/wordprocessingCanvas" xmlns:cx="http://schemas.microsoft.com/office/drawing/2014/chartex" xmlns:cx1="http://schemas.microsoft.com/office/drawing/2015/9/8/chartex" xmlns:cx2="http://schemas.microsoft.com/office/drawing/2015/10/21/chartex" xmlns:cx3="http://schemas.microsoft.com/office/drawing/2016/5/9/chartex" xmlns:cx4="http://schemas.microsoft.com/office/drawing/2016/5/10/chartex" xmlns:cx5="http://schemas.microsoft.com/office/drawing/2016/5/11/chartex" xmlns:cx6="http://schemas.microsoft.com/office/drawing/2016/5/12/chartex" xmlns:cx7="http://schemas.microsoft.com/office/drawing/2016/5/13/chartex" xmlns:cx8="http://schemas.microsoft.com/office/drawing/2016/5/14/chartex" xmlns:mc="http://schemas.openxmlformats.org/markup-compatibility/2006" xmlns:aink="http://schemas.microsoft.com/office/drawing/2016/ink" xmlns:am3d="http://schemas.microsoft.com/office/drawing/2017/model3d" xmlns:o="urn:schemas-microsoft-com:office:office" xmlns:r="http://schemas.openxmlformats.org/officeDocument/2006/relationships" xmlns:m="http://schemas.openxmlformats.org/officeDocument/2006/math" xmlns:v="urn:schemas-microsoft-com:vml" xmlns:wp14="http://schemas.microsoft.com/office/word/2010/wordprocessingDrawing" xmlns:wp="http://schemas.openxmlformats.org/drawingml/2006/wordprocessingDrawing" xmlns:w10="urn:schemas-microsoft-com:office:word" xmlns:w="http://schemas.openxmlformats.org/wordprocessingml/2006/main" xmlns:w14="http://schemas.microsoft.com/office/word/2010/wordml" xmlns:w15="http://schemas.microsoft.com/office/word/2012/wordml" xmlns:w16cid="http://schemas.microsoft.com/office/word/2016/wordml/cid" xmlns:w16se="http://schemas.microsoft.com/office/word/2015/wordml/symex" xmlns:wpg="http://schemas.microsoft.com/office/word/2010/wordprocessingGroup" xmlns:wpi="http://schemas.microsoft.com/office/word/2010/wordprocessingInk" xmlns:wne="http://schemas.microsoft.com/office/word/2006/wordml" xmlns:wps="http://schemas.microsoft.com/office/word/2010/wordprocessingShape" mc:Ignorable="w14 w15 w16se w16cid wp14">
+<w:document xmlns:wpc="http://schemas.microsoft.com/office/word/2010/wordprocessingCanvas" xmlns:cx="http://schemas.microsoft.com/office/drawing/2014/chartex" xmlns:cx1="http://schemas.microsoft.com/office/drawing/2015/9/8/chartex" xmlns:cx2="http://schemas.microsoft.com/office/drawing/2015/10/21/chartex" xmlns:cx3="http://schemas.microsoft.com/office/drawing/2016/5/9/chartex" xmlns:cx4="http://schemas.microsoft.com/office/drawing/2016/5/10/chartex" xmlns:cx5="http://schemas.microsoft.com/office/drawing/2016/5/11/chartex" xmlns:cx6="http://schemas.microsoft.com/office/drawing/2016/5/12/chartex" xmlns:cx7="http://schemas.microsoft.com/office/drawing/2016/5/13/chartex" xmlns:cx8="http://schemas.microsoft.com/office/drawing/2016/5/14/chartex" xmlns:mc="http://schemas.openxmlformats.org/markup-compatibility/2006" xmlns:aink="http://schemas.microsoft.com/office/drawing/2016/ink" xmlns:am3d="http://schemas.microsoft.com/office/drawing/2017/model3d" xmlns:o="urn:schemas-microsoft-com:office:office" xmlns:oel="http://schemas.microsoft.com/office/2019/extlst" xmlns:r="http://schemas.openxmlformats.org/officeDocument/2006/relationships" xmlns:m="http://schemas.openxmlformats.org/officeDocument/2006/math" xmlns:v="urn:schemas-microsoft-com:vml" xmlns:wp14="http://schemas.microsoft.com/office/word/2010/wordprocessingDrawing" xmlns:wp="http://schemas.openxmlformats.org/drawingml/2006/wordprocessingDrawing" xmlns:w10="urn:schemas-microsoft-com:office:word" xmlns:w="http://schemas.openxmlformats.org/wordprocessingml/2006/main" xmlns:w14="http://schemas.microsoft.com/office/word/2010/wordml" xmlns:w15="http://schemas.microsoft.com/office/word/2012/wordml" xmlns:w16cex="http://schemas.microsoft.com/office/word/2018/wordml/cex" xmlns:w16cid="http://schemas.microsoft.com/office/word/2016/wordml/cid" xmlns:w16="http://schemas.microsoft.com/office/word/2018/wordml" xmlns:w16sdtdh="http://schemas.microsoft.com/office/word/2020/wordml/sdtdatahash" xmlns:w16se="http://schemas.microsoft.com/office/word/2015/wordml/symex" xmlns:wpg="http://schemas.microsoft.com/office/word/2010/wordprocessingGroup" xmlns:wpi="http://schemas.microsoft.com/office/word/2010/wordprocessingInk" xmlns:wne="http://schemas.microsoft.com/office/word/2006/wordml" xmlns:wps="http://schemas.microsoft.com/office/word/2010/wordprocessingShape" mc:Ignorable="w14 w15 w16se w16cid w16 w16cex w16sdtdh wp14">
   <w:body>
     <w:p>
       <w:pPr>
@@ -37,8 +37,8 @@
           <w:noProof/>
         </w:rPr>
         <w:drawing>
-          <wp:inline distT="0" distB="0" distL="0" distR="0">
-            <wp:extent cx="3449479" cy="753055"/>
+          <wp:inline distT="0" distB="0" distL="0" distR="0" wp14:anchorId="60C90750" wp14:editId="3C651F10">
+            <wp:extent cx="3449479" cy="640196"/>
             <wp:effectExtent l="0" t="0" r="0" b="0"/>
             <wp:docPr id="1" name="Picture 1"/>
             <wp:cNvGraphicFramePr>
@@ -48,14 +48,17 @@
               <a:graphicData uri="http://schemas.openxmlformats.org/drawingml/2006/picture">
                 <pic:pic xmlns:pic="http://schemas.openxmlformats.org/drawingml/2006/picture">
                   <pic:nvPicPr>
-                    <pic:cNvPr id="1" name="cabforum.png"/>
+                    <pic:cNvPr id="1" name="Picture 1"/>
                     <pic:cNvPicPr/>
                   </pic:nvPicPr>
                   <pic:blipFill>
-                    <a:blip r:embed="rId8">
+                    <a:blip r:embed="rId8" cstate="print">
                       <a:extLst>
                         <a:ext uri="{28A0092B-C50C-407E-A947-70E740481C1C}">
                           <a14:useLocalDpi xmlns:a14="http://schemas.microsoft.com/office/drawing/2010/main" val="0"/>
+                        </a:ext>
+                        <a:ext uri="{96DAC541-7B7A-43D3-8B79-37D633B846F1}">
+                          <asvg:svgBlip xmlns:asvg="http://schemas.microsoft.com/office/drawing/2016/SVG/main" r:embed="rId9"/>
                         </a:ext>
                       </a:extLst>
                     </a:blip>
@@ -66,7 +69,7 @@
                   <pic:spPr>
                     <a:xfrm>
                       <a:off x="0" y="0"/>
-                      <a:ext cx="3495124" cy="763020"/>
+                      <a:ext cx="3449479" cy="640196"/>
                     </a:xfrm>
                     <a:prstGeom prst="rect">
                       <a:avLst/>
@@ -116,99 +119,97 @@
         </w:rPr>
         <w:t>Copyright</w:t>
       </w:r>
-      <w:bookmarkStart w:id="0" w:name="_GoBack"/>
-      <w:bookmarkEnd w:id="0"/>
     </w:p>
     <w:p>
       <w:pPr>
         <w:pStyle w:val="Heading1"/>
       </w:pPr>
-      <w:bookmarkStart w:id="1" w:name="heading-1"/>
+      <w:bookmarkStart w:id="0" w:name="heading-1"/>
       <w:r>
         <w:lastRenderedPageBreak/>
         <w:t xml:space="preserve"> Heading 1 </w:t>
       </w:r>
+      <w:bookmarkEnd w:id="0"/>
+    </w:p>
+    <w:p>
+      <w:pPr>
+        <w:pStyle w:val="Heading2"/>
+      </w:pPr>
+      <w:bookmarkStart w:id="1" w:name="heading-2"/>
+      <w:r>
+        <w:t xml:space="preserve"> Heading 2 </w:t>
+      </w:r>
       <w:bookmarkEnd w:id="1"/>
     </w:p>
     <w:p>
       <w:pPr>
-        <w:pStyle w:val="Heading2"/>
-      </w:pPr>
-      <w:bookmarkStart w:id="2" w:name="heading-2"/>
-      <w:r>
-        <w:t xml:space="preserve"> Heading 2 </w:t>
+        <w:pStyle w:val="Heading3"/>
+      </w:pPr>
+      <w:bookmarkStart w:id="2" w:name="heading-3"/>
+      <w:r>
+        <w:t xml:space="preserve"> Heading 3 </w:t>
       </w:r>
       <w:bookmarkEnd w:id="2"/>
     </w:p>
     <w:p>
       <w:pPr>
-        <w:pStyle w:val="Heading3"/>
-      </w:pPr>
-      <w:bookmarkStart w:id="3" w:name="heading-3"/>
-      <w:r>
-        <w:t xml:space="preserve"> Heading 3 </w:t>
+        <w:pStyle w:val="Heading4"/>
+      </w:pPr>
+      <w:bookmarkStart w:id="3" w:name="heading-4"/>
+      <w:r>
+        <w:t xml:space="preserve"> Heading 4 </w:t>
       </w:r>
       <w:bookmarkEnd w:id="3"/>
     </w:p>
     <w:p>
       <w:pPr>
-        <w:pStyle w:val="Heading4"/>
-      </w:pPr>
-      <w:bookmarkStart w:id="4" w:name="heading-4"/>
-      <w:r>
-        <w:t xml:space="preserve"> Heading 4 </w:t>
+        <w:pStyle w:val="Heading5"/>
+      </w:pPr>
+      <w:bookmarkStart w:id="4" w:name="heading-5"/>
+      <w:r>
+        <w:t xml:space="preserve"> Heading 5 </w:t>
       </w:r>
       <w:bookmarkEnd w:id="4"/>
     </w:p>
     <w:p>
       <w:pPr>
-        <w:pStyle w:val="Heading5"/>
-      </w:pPr>
-      <w:bookmarkStart w:id="5" w:name="heading-5"/>
-      <w:r>
-        <w:t xml:space="preserve"> Heading 5 </w:t>
+        <w:pStyle w:val="Heading6"/>
+      </w:pPr>
+      <w:bookmarkStart w:id="5" w:name="heading-6"/>
+      <w:r>
+        <w:t xml:space="preserve"> Heading 6 </w:t>
       </w:r>
       <w:bookmarkEnd w:id="5"/>
     </w:p>
     <w:p>
       <w:pPr>
-        <w:pStyle w:val="Heading6"/>
-      </w:pPr>
-      <w:bookmarkStart w:id="6" w:name="heading-6"/>
-      <w:r>
-        <w:t xml:space="preserve"> Heading 6 </w:t>
+        <w:pStyle w:val="Heading7"/>
+      </w:pPr>
+      <w:bookmarkStart w:id="6" w:name="heading-7"/>
+      <w:r>
+        <w:t xml:space="preserve"> Heading 7 </w:t>
       </w:r>
       <w:bookmarkEnd w:id="6"/>
     </w:p>
     <w:p>
       <w:pPr>
-        <w:pStyle w:val="Heading7"/>
-      </w:pPr>
-      <w:bookmarkStart w:id="7" w:name="heading-7"/>
-      <w:r>
-        <w:t xml:space="preserve"> Heading 7 </w:t>
+        <w:pStyle w:val="Heading8"/>
+      </w:pPr>
+      <w:bookmarkStart w:id="7" w:name="heading-8"/>
+      <w:r>
+        <w:t xml:space="preserve"> Heading 8 </w:t>
       </w:r>
       <w:bookmarkEnd w:id="7"/>
     </w:p>
     <w:p>
       <w:pPr>
-        <w:pStyle w:val="Heading8"/>
-      </w:pPr>
-      <w:bookmarkStart w:id="8" w:name="heading-8"/>
-      <w:r>
-        <w:t xml:space="preserve"> Heading 8 </w:t>
+        <w:pStyle w:val="Heading9"/>
+      </w:pPr>
+      <w:bookmarkStart w:id="8" w:name="heading-9"/>
+      <w:r>
+        <w:t xml:space="preserve"> Heading 9 </w:t>
       </w:r>
       <w:bookmarkEnd w:id="8"/>
-    </w:p>
-    <w:p>
-      <w:pPr>
-        <w:pStyle w:val="Heading9"/>
-      </w:pPr>
-      <w:bookmarkStart w:id="9" w:name="heading-9"/>
-      <w:r>
-        <w:t xml:space="preserve"> Heading 9 </w:t>
-      </w:r>
-      <w:bookmarkEnd w:id="9"/>
     </w:p>
     <w:p>
       <w:pPr>
@@ -234,7 +235,7 @@
       <w:r>
         <w:t xml:space="preserve"> .    </w:t>
       </w:r>
-      <w:hyperlink r:id="rId9">
+      <w:hyperlink r:id="rId10">
         <w:r>
           <w:rPr>
             <w:rStyle w:val="Hyperlink"/>
@@ -273,7 +274,6 @@
         <w:tblStyle w:val="Table"/>
         <w:tblW w:w="0" w:type="pct"/>
         <w:tblLook w:val="07E0" w:firstRow="1" w:lastRow="1" w:firstColumn="1" w:lastColumn="1" w:noHBand="1" w:noVBand="1"/>
-        <w:tblCaption w:val="Table caption."/>
       </w:tblPr>
       <w:tblGrid>
         <w:gridCol w:w="817"/>
@@ -384,8 +384,29 @@
         <w:t xml:space="preserve"> Definition </w:t>
       </w:r>
     </w:p>
+    <w:p>
+      <w:pPr>
+        <w:pStyle w:val="layer-800"/>
+      </w:pPr>
+      <w:r>
+        <w:t>Layer 800</w:t>
+      </w:r>
+    </w:p>
+    <w:p>
+      <w:pPr>
+        <w:pStyle w:val="layer-900"/>
+      </w:pPr>
+      <w:r>
+        <w:t>Layer 900</w:t>
+      </w:r>
+    </w:p>
+    <w:p>
+      <w:pPr>
+        <w:pStyle w:val="Definition"/>
+      </w:pPr>
+    </w:p>
     <w:sectPr>
-      <w:footerReference w:type="default" r:id="rId10"/>
+      <w:footerReference w:type="default" r:id="rId11"/>
       <w:pgSz w:w="12240" w:h="15840"/>
       <w:pgMar w:top="1440" w:right="1440" w:bottom="1440" w:left="1440" w:header="720" w:footer="720" w:gutter="0"/>
       <w:cols w:space="720"/>
@@ -397,7 +418,7 @@
 </file>
 
 <file path=word/endnotes.xml><?xml version="1.0" encoding="utf-8"?>
-<w:endnotes xmlns:wpc="http://schemas.microsoft.com/office/word/2010/wordprocessingCanvas" xmlns:cx="http://schemas.microsoft.com/office/drawing/2014/chartex" xmlns:cx1="http://schemas.microsoft.com/office/drawing/2015/9/8/chartex" xmlns:cx2="http://schemas.microsoft.com/office/drawing/2015/10/21/chartex" xmlns:cx3="http://schemas.microsoft.com/office/drawing/2016/5/9/chartex" xmlns:cx4="http://schemas.microsoft.com/office/drawing/2016/5/10/chartex" xmlns:cx5="http://schemas.microsoft.com/office/drawing/2016/5/11/chartex" xmlns:cx6="http://schemas.microsoft.com/office/drawing/2016/5/12/chartex" xmlns:cx7="http://schemas.microsoft.com/office/drawing/2016/5/13/chartex" xmlns:cx8="http://schemas.microsoft.com/office/drawing/2016/5/14/chartex" xmlns:mc="http://schemas.openxmlformats.org/markup-compatibility/2006" xmlns:aink="http://schemas.microsoft.com/office/drawing/2016/ink" xmlns:am3d="http://schemas.microsoft.com/office/drawing/2017/model3d" xmlns:o="urn:schemas-microsoft-com:office:office" xmlns:r="http://schemas.openxmlformats.org/officeDocument/2006/relationships" xmlns:m="http://schemas.openxmlformats.org/officeDocument/2006/math" xmlns:v="urn:schemas-microsoft-com:vml" xmlns:wp14="http://schemas.microsoft.com/office/word/2010/wordprocessingDrawing" xmlns:wp="http://schemas.openxmlformats.org/drawingml/2006/wordprocessingDrawing" xmlns:w10="urn:schemas-microsoft-com:office:word" xmlns:w="http://schemas.openxmlformats.org/wordprocessingml/2006/main" xmlns:w14="http://schemas.microsoft.com/office/word/2010/wordml" xmlns:w15="http://schemas.microsoft.com/office/word/2012/wordml" xmlns:w16cid="http://schemas.microsoft.com/office/word/2016/wordml/cid" xmlns:w16se="http://schemas.microsoft.com/office/word/2015/wordml/symex" xmlns:wpg="http://schemas.microsoft.com/office/word/2010/wordprocessingGroup" xmlns:wpi="http://schemas.microsoft.com/office/word/2010/wordprocessingInk" xmlns:wne="http://schemas.microsoft.com/office/word/2006/wordml" xmlns:wps="http://schemas.microsoft.com/office/word/2010/wordprocessingShape" mc:Ignorable="w14 w15 w16se w16cid wp14">
+<w:endnotes xmlns:wpc="http://schemas.microsoft.com/office/word/2010/wordprocessingCanvas" xmlns:cx="http://schemas.microsoft.com/office/drawing/2014/chartex" xmlns:cx1="http://schemas.microsoft.com/office/drawing/2015/9/8/chartex" xmlns:cx2="http://schemas.microsoft.com/office/drawing/2015/10/21/chartex" xmlns:cx3="http://schemas.microsoft.com/office/drawing/2016/5/9/chartex" xmlns:cx4="http://schemas.microsoft.com/office/drawing/2016/5/10/chartex" xmlns:cx5="http://schemas.microsoft.com/office/drawing/2016/5/11/chartex" xmlns:cx6="http://schemas.microsoft.com/office/drawing/2016/5/12/chartex" xmlns:cx7="http://schemas.microsoft.com/office/drawing/2016/5/13/chartex" xmlns:cx8="http://schemas.microsoft.com/office/drawing/2016/5/14/chartex" xmlns:mc="http://schemas.openxmlformats.org/markup-compatibility/2006" xmlns:aink="http://schemas.microsoft.com/office/drawing/2016/ink" xmlns:am3d="http://schemas.microsoft.com/office/drawing/2017/model3d" xmlns:o="urn:schemas-microsoft-com:office:office" xmlns:oel="http://schemas.microsoft.com/office/2019/extlst" xmlns:r="http://schemas.openxmlformats.org/officeDocument/2006/relationships" xmlns:m="http://schemas.openxmlformats.org/officeDocument/2006/math" xmlns:v="urn:schemas-microsoft-com:vml" xmlns:wp14="http://schemas.microsoft.com/office/word/2010/wordprocessingDrawing" xmlns:wp="http://schemas.openxmlformats.org/drawingml/2006/wordprocessingDrawing" xmlns:w10="urn:schemas-microsoft-com:office:word" xmlns:w="http://schemas.openxmlformats.org/wordprocessingml/2006/main" xmlns:w14="http://schemas.microsoft.com/office/word/2010/wordml" xmlns:w15="http://schemas.microsoft.com/office/word/2012/wordml" xmlns:w16cex="http://schemas.microsoft.com/office/word/2018/wordml/cex" xmlns:w16cid="http://schemas.microsoft.com/office/word/2016/wordml/cid" xmlns:w16="http://schemas.microsoft.com/office/word/2018/wordml" xmlns:w16sdtdh="http://schemas.microsoft.com/office/word/2020/wordml/sdtdatahash" xmlns:w16se="http://schemas.microsoft.com/office/word/2015/wordml/symex" xmlns:wpg="http://schemas.microsoft.com/office/word/2010/wordprocessingGroup" xmlns:wpi="http://schemas.microsoft.com/office/word/2010/wordprocessingInk" xmlns:wne="http://schemas.microsoft.com/office/word/2006/wordml" xmlns:wps="http://schemas.microsoft.com/office/word/2010/wordprocessingShape" mc:Ignorable="w14 w15 w16se w16cid w16 w16cex w16sdtdh wp14">
   <w:endnote w:type="separator" w:id="-1">
     <w:p>
       <w:pPr>
@@ -422,7 +443,7 @@
 </file>
 
 <file path=word/footer1.xml><?xml version="1.0" encoding="utf-8"?>
-<w:ftr xmlns:wpc="http://schemas.microsoft.com/office/word/2010/wordprocessingCanvas" xmlns:cx="http://schemas.microsoft.com/office/drawing/2014/chartex" xmlns:cx1="http://schemas.microsoft.com/office/drawing/2015/9/8/chartex" xmlns:cx2="http://schemas.microsoft.com/office/drawing/2015/10/21/chartex" xmlns:cx3="http://schemas.microsoft.com/office/drawing/2016/5/9/chartex" xmlns:cx4="http://schemas.microsoft.com/office/drawing/2016/5/10/chartex" xmlns:cx5="http://schemas.microsoft.com/office/drawing/2016/5/11/chartex" xmlns:cx6="http://schemas.microsoft.com/office/drawing/2016/5/12/chartex" xmlns:cx7="http://schemas.microsoft.com/office/drawing/2016/5/13/chartex" xmlns:cx8="http://schemas.microsoft.com/office/drawing/2016/5/14/chartex" xmlns:mc="http://schemas.openxmlformats.org/markup-compatibility/2006" xmlns:aink="http://schemas.microsoft.com/office/drawing/2016/ink" xmlns:am3d="http://schemas.microsoft.com/office/drawing/2017/model3d" xmlns:o="urn:schemas-microsoft-com:office:office" xmlns:r="http://schemas.openxmlformats.org/officeDocument/2006/relationships" xmlns:m="http://schemas.openxmlformats.org/officeDocument/2006/math" xmlns:v="urn:schemas-microsoft-com:vml" xmlns:wp14="http://schemas.microsoft.com/office/word/2010/wordprocessingDrawing" xmlns:wp="http://schemas.openxmlformats.org/drawingml/2006/wordprocessingDrawing" xmlns:w10="urn:schemas-microsoft-com:office:word" xmlns:w="http://schemas.openxmlformats.org/wordprocessingml/2006/main" xmlns:w14="http://schemas.microsoft.com/office/word/2010/wordml" xmlns:w15="http://schemas.microsoft.com/office/word/2012/wordml" xmlns:w16cid="http://schemas.microsoft.com/office/word/2016/wordml/cid" xmlns:w16se="http://schemas.microsoft.com/office/word/2015/wordml/symex" xmlns:wpg="http://schemas.microsoft.com/office/word/2010/wordprocessingGroup" xmlns:wpi="http://schemas.microsoft.com/office/word/2010/wordprocessingInk" xmlns:wne="http://schemas.microsoft.com/office/word/2006/wordml" xmlns:wps="http://schemas.microsoft.com/office/word/2010/wordprocessingShape" mc:Ignorable="w14 w15 w16se w16cid wp14">
+<w:ftr xmlns:wpc="http://schemas.microsoft.com/office/word/2010/wordprocessingCanvas" xmlns:cx="http://schemas.microsoft.com/office/drawing/2014/chartex" xmlns:cx1="http://schemas.microsoft.com/office/drawing/2015/9/8/chartex" xmlns:cx2="http://schemas.microsoft.com/office/drawing/2015/10/21/chartex" xmlns:cx3="http://schemas.microsoft.com/office/drawing/2016/5/9/chartex" xmlns:cx4="http://schemas.microsoft.com/office/drawing/2016/5/10/chartex" xmlns:cx5="http://schemas.microsoft.com/office/drawing/2016/5/11/chartex" xmlns:cx6="http://schemas.microsoft.com/office/drawing/2016/5/12/chartex" xmlns:cx7="http://schemas.microsoft.com/office/drawing/2016/5/13/chartex" xmlns:cx8="http://schemas.microsoft.com/office/drawing/2016/5/14/chartex" xmlns:mc="http://schemas.openxmlformats.org/markup-compatibility/2006" xmlns:aink="http://schemas.microsoft.com/office/drawing/2016/ink" xmlns:am3d="http://schemas.microsoft.com/office/drawing/2017/model3d" xmlns:o="urn:schemas-microsoft-com:office:office" xmlns:oel="http://schemas.microsoft.com/office/2019/extlst" xmlns:r="http://schemas.openxmlformats.org/officeDocument/2006/relationships" xmlns:m="http://schemas.openxmlformats.org/officeDocument/2006/math" xmlns:v="urn:schemas-microsoft-com:vml" xmlns:wp14="http://schemas.microsoft.com/office/word/2010/wordprocessingDrawing" xmlns:wp="http://schemas.openxmlformats.org/drawingml/2006/wordprocessingDrawing" xmlns:w10="urn:schemas-microsoft-com:office:word" xmlns:w="http://schemas.openxmlformats.org/wordprocessingml/2006/main" xmlns:w14="http://schemas.microsoft.com/office/word/2010/wordml" xmlns:w15="http://schemas.microsoft.com/office/word/2012/wordml" xmlns:w16cex="http://schemas.microsoft.com/office/word/2018/wordml/cex" xmlns:w16cid="http://schemas.microsoft.com/office/word/2016/wordml/cid" xmlns:w16="http://schemas.microsoft.com/office/word/2018/wordml" xmlns:w16sdtdh="http://schemas.microsoft.com/office/word/2020/wordml/sdtdatahash" xmlns:w16se="http://schemas.microsoft.com/office/word/2015/wordml/symex" xmlns:wpg="http://schemas.microsoft.com/office/word/2010/wordprocessingGroup" xmlns:wpi="http://schemas.microsoft.com/office/word/2010/wordprocessingInk" xmlns:wne="http://schemas.microsoft.com/office/word/2006/wordml" xmlns:wps="http://schemas.microsoft.com/office/word/2010/wordprocessingShape" mc:Ignorable="w14 w15 w16se w16cid w16 w16cex w16sdtdh wp14">
   <w:p>
     <w:pPr>
       <w:pStyle w:val="Footer"/>
@@ -481,7 +502,7 @@
 </file>
 
 <file path=word/footnotes.xml><?xml version="1.0" encoding="utf-8"?>
-<w:footnotes xmlns:wpc="http://schemas.microsoft.com/office/word/2010/wordprocessingCanvas" xmlns:cx="http://schemas.microsoft.com/office/drawing/2014/chartex" xmlns:cx1="http://schemas.microsoft.com/office/drawing/2015/9/8/chartex" xmlns:cx2="http://schemas.microsoft.com/office/drawing/2015/10/21/chartex" xmlns:cx3="http://schemas.microsoft.com/office/drawing/2016/5/9/chartex" xmlns:cx4="http://schemas.microsoft.com/office/drawing/2016/5/10/chartex" xmlns:cx5="http://schemas.microsoft.com/office/drawing/2016/5/11/chartex" xmlns:cx6="http://schemas.microsoft.com/office/drawing/2016/5/12/chartex" xmlns:cx7="http://schemas.microsoft.com/office/drawing/2016/5/13/chartex" xmlns:cx8="http://schemas.microsoft.com/office/drawing/2016/5/14/chartex" xmlns:mc="http://schemas.openxmlformats.org/markup-compatibility/2006" xmlns:aink="http://schemas.microsoft.com/office/drawing/2016/ink" xmlns:am3d="http://schemas.microsoft.com/office/drawing/2017/model3d" xmlns:o="urn:schemas-microsoft-com:office:office" xmlns:r="http://schemas.openxmlformats.org/officeDocument/2006/relationships" xmlns:m="http://schemas.openxmlformats.org/officeDocument/2006/math" xmlns:v="urn:schemas-microsoft-com:vml" xmlns:wp14="http://schemas.microsoft.com/office/word/2010/wordprocessingDrawing" xmlns:wp="http://schemas.openxmlformats.org/drawingml/2006/wordprocessingDrawing" xmlns:w10="urn:schemas-microsoft-com:office:word" xmlns:w="http://schemas.openxmlformats.org/wordprocessingml/2006/main" xmlns:w14="http://schemas.microsoft.com/office/word/2010/wordml" xmlns:w15="http://schemas.microsoft.com/office/word/2012/wordml" xmlns:w16cid="http://schemas.microsoft.com/office/word/2016/wordml/cid" xmlns:w16se="http://schemas.microsoft.com/office/word/2015/wordml/symex" xmlns:wpg="http://schemas.microsoft.com/office/word/2010/wordprocessingGroup" xmlns:wpi="http://schemas.microsoft.com/office/word/2010/wordprocessingInk" xmlns:wne="http://schemas.microsoft.com/office/word/2006/wordml" xmlns:wps="http://schemas.microsoft.com/office/word/2010/wordprocessingShape" mc:Ignorable="w14 w15 w16se w16cid wp14">
+<w:footnotes xmlns:wpc="http://schemas.microsoft.com/office/word/2010/wordprocessingCanvas" xmlns:cx="http://schemas.microsoft.com/office/drawing/2014/chartex" xmlns:cx1="http://schemas.microsoft.com/office/drawing/2015/9/8/chartex" xmlns:cx2="http://schemas.microsoft.com/office/drawing/2015/10/21/chartex" xmlns:cx3="http://schemas.microsoft.com/office/drawing/2016/5/9/chartex" xmlns:cx4="http://schemas.microsoft.com/office/drawing/2016/5/10/chartex" xmlns:cx5="http://schemas.microsoft.com/office/drawing/2016/5/11/chartex" xmlns:cx6="http://schemas.microsoft.com/office/drawing/2016/5/12/chartex" xmlns:cx7="http://schemas.microsoft.com/office/drawing/2016/5/13/chartex" xmlns:cx8="http://schemas.microsoft.com/office/drawing/2016/5/14/chartex" xmlns:mc="http://schemas.openxmlformats.org/markup-compatibility/2006" xmlns:aink="http://schemas.microsoft.com/office/drawing/2016/ink" xmlns:am3d="http://schemas.microsoft.com/office/drawing/2017/model3d" xmlns:o="urn:schemas-microsoft-com:office:office" xmlns:oel="http://schemas.microsoft.com/office/2019/extlst" xmlns:r="http://schemas.openxmlformats.org/officeDocument/2006/relationships" xmlns:m="http://schemas.openxmlformats.org/officeDocument/2006/math" xmlns:v="urn:schemas-microsoft-com:vml" xmlns:wp14="http://schemas.microsoft.com/office/word/2010/wordprocessingDrawing" xmlns:wp="http://schemas.openxmlformats.org/drawingml/2006/wordprocessingDrawing" xmlns:w10="urn:schemas-microsoft-com:office:word" xmlns:w="http://schemas.openxmlformats.org/wordprocessingml/2006/main" xmlns:w14="http://schemas.microsoft.com/office/word/2010/wordml" xmlns:w15="http://schemas.microsoft.com/office/word/2012/wordml" xmlns:w16cex="http://schemas.microsoft.com/office/word/2018/wordml/cex" xmlns:w16cid="http://schemas.microsoft.com/office/word/2016/wordml/cid" xmlns:w16="http://schemas.microsoft.com/office/word/2018/wordml" xmlns:w16sdtdh="http://schemas.microsoft.com/office/word/2020/wordml/sdtdatahash" xmlns:w16se="http://schemas.microsoft.com/office/word/2015/wordml/symex" xmlns:wpg="http://schemas.microsoft.com/office/word/2010/wordprocessingGroup" xmlns:wpi="http://schemas.microsoft.com/office/word/2010/wordprocessingInk" xmlns:wne="http://schemas.microsoft.com/office/word/2006/wordml" xmlns:wps="http://schemas.microsoft.com/office/word/2010/wordprocessingShape" mc:Ignorable="w14 w15 w16se w16cid w16 w16cex w16sdtdh wp14">
   <w:footnote w:type="separator" w:id="-1">
     <w:p>
       <w:r>
@@ -516,7 +537,7 @@
 </file>
 
 <file path=word/numbering.xml><?xml version="1.0" encoding="utf-8"?>
-<w:numbering xmlns:wpc="http://schemas.microsoft.com/office/word/2010/wordprocessingCanvas" xmlns:cx="http://schemas.microsoft.com/office/drawing/2014/chartex" xmlns:cx1="http://schemas.microsoft.com/office/drawing/2015/9/8/chartex" xmlns:cx2="http://schemas.microsoft.com/office/drawing/2015/10/21/chartex" xmlns:cx3="http://schemas.microsoft.com/office/drawing/2016/5/9/chartex" xmlns:cx4="http://schemas.microsoft.com/office/drawing/2016/5/10/chartex" xmlns:cx5="http://schemas.microsoft.com/office/drawing/2016/5/11/chartex" xmlns:cx6="http://schemas.microsoft.com/office/drawing/2016/5/12/chartex" xmlns:cx7="http://schemas.microsoft.com/office/drawing/2016/5/13/chartex" xmlns:cx8="http://schemas.microsoft.com/office/drawing/2016/5/14/chartex" xmlns:mc="http://schemas.openxmlformats.org/markup-compatibility/2006" xmlns:aink="http://schemas.microsoft.com/office/drawing/2016/ink" xmlns:am3d="http://schemas.microsoft.com/office/drawing/2017/model3d" xmlns:o="urn:schemas-microsoft-com:office:office" xmlns:r="http://schemas.openxmlformats.org/officeDocument/2006/relationships" xmlns:m="http://schemas.openxmlformats.org/officeDocument/2006/math" xmlns:v="urn:schemas-microsoft-com:vml" xmlns:wp14="http://schemas.microsoft.com/office/word/2010/wordprocessingDrawing" xmlns:wp="http://schemas.openxmlformats.org/drawingml/2006/wordprocessingDrawing" xmlns:w10="urn:schemas-microsoft-com:office:word" xmlns:w="http://schemas.openxmlformats.org/wordprocessingml/2006/main" xmlns:w14="http://schemas.microsoft.com/office/word/2010/wordml" xmlns:w15="http://schemas.microsoft.com/office/word/2012/wordml" xmlns:w16cid="http://schemas.microsoft.com/office/word/2016/wordml/cid" xmlns:w16se="http://schemas.microsoft.com/office/word/2015/wordml/symex" xmlns:wpg="http://schemas.microsoft.com/office/word/2010/wordprocessingGroup" xmlns:wpi="http://schemas.microsoft.com/office/word/2010/wordprocessingInk" xmlns:wne="http://schemas.microsoft.com/office/word/2006/wordml" xmlns:wps="http://schemas.microsoft.com/office/word/2010/wordprocessingShape" mc:Ignorable="w14 w15 w16se w16cid wp14">
+<w:numbering xmlns:wpc="http://schemas.microsoft.com/office/word/2010/wordprocessingCanvas" xmlns:cx="http://schemas.microsoft.com/office/drawing/2014/chartex" xmlns:cx1="http://schemas.microsoft.com/office/drawing/2015/9/8/chartex" xmlns:cx2="http://schemas.microsoft.com/office/drawing/2015/10/21/chartex" xmlns:cx3="http://schemas.microsoft.com/office/drawing/2016/5/9/chartex" xmlns:cx4="http://schemas.microsoft.com/office/drawing/2016/5/10/chartex" xmlns:cx5="http://schemas.microsoft.com/office/drawing/2016/5/11/chartex" xmlns:cx6="http://schemas.microsoft.com/office/drawing/2016/5/12/chartex" xmlns:cx7="http://schemas.microsoft.com/office/drawing/2016/5/13/chartex" xmlns:cx8="http://schemas.microsoft.com/office/drawing/2016/5/14/chartex" xmlns:mc="http://schemas.openxmlformats.org/markup-compatibility/2006" xmlns:aink="http://schemas.microsoft.com/office/drawing/2016/ink" xmlns:am3d="http://schemas.microsoft.com/office/drawing/2017/model3d" xmlns:o="urn:schemas-microsoft-com:office:office" xmlns:oel="http://schemas.microsoft.com/office/2019/extlst" xmlns:r="http://schemas.openxmlformats.org/officeDocument/2006/relationships" xmlns:m="http://schemas.openxmlformats.org/officeDocument/2006/math" xmlns:v="urn:schemas-microsoft-com:vml" xmlns:wp14="http://schemas.microsoft.com/office/word/2010/wordprocessingDrawing" xmlns:wp="http://schemas.openxmlformats.org/drawingml/2006/wordprocessingDrawing" xmlns:w10="urn:schemas-microsoft-com:office:word" xmlns:w="http://schemas.openxmlformats.org/wordprocessingml/2006/main" xmlns:w14="http://schemas.microsoft.com/office/word/2010/wordml" xmlns:w15="http://schemas.microsoft.com/office/word/2012/wordml" xmlns:w16cex="http://schemas.microsoft.com/office/word/2018/wordml/cex" xmlns:w16cid="http://schemas.microsoft.com/office/word/2016/wordml/cid" xmlns:w16="http://schemas.microsoft.com/office/word/2018/wordml" xmlns:w16sdtdh="http://schemas.microsoft.com/office/word/2020/wordml/sdtdatahash" xmlns:w16se="http://schemas.microsoft.com/office/word/2015/wordml/symex" xmlns:wpg="http://schemas.microsoft.com/office/word/2010/wordprocessingGroup" xmlns:wpi="http://schemas.microsoft.com/office/word/2010/wordprocessingInk" xmlns:wne="http://schemas.microsoft.com/office/word/2006/wordml" xmlns:wps="http://schemas.microsoft.com/office/word/2010/wordprocessingShape" mc:Ignorable="w14 w15 w16se w16cid w16 w16cex w16sdtdh wp14">
   <w:abstractNum w:abstractNumId="0" w15:restartNumberingAfterBreak="0">
     <w:nsid w:val="FFFFFF7C"/>
     <w:multiLevelType w:val="singleLevel"/>
@@ -806,44 +827,44 @@
       </w:pPr>
     </w:lvl>
   </w:abstractNum>
-  <w:num w:numId="1">
+  <w:num w:numId="1" w16cid:durableId="351108203">
     <w:abstractNumId w:val="10"/>
   </w:num>
-  <w:num w:numId="2">
+  <w:num w:numId="2" w16cid:durableId="772669937">
     <w:abstractNumId w:val="0"/>
   </w:num>
-  <w:num w:numId="3">
+  <w:num w:numId="3" w16cid:durableId="577446843">
     <w:abstractNumId w:val="1"/>
   </w:num>
-  <w:num w:numId="4">
+  <w:num w:numId="4" w16cid:durableId="124087147">
     <w:abstractNumId w:val="2"/>
   </w:num>
-  <w:num w:numId="5">
+  <w:num w:numId="5" w16cid:durableId="767428946">
     <w:abstractNumId w:val="3"/>
   </w:num>
-  <w:num w:numId="6">
+  <w:num w:numId="6" w16cid:durableId="417216216">
     <w:abstractNumId w:val="8"/>
   </w:num>
-  <w:num w:numId="7">
+  <w:num w:numId="7" w16cid:durableId="715937405">
     <w:abstractNumId w:val="4"/>
   </w:num>
-  <w:num w:numId="8">
+  <w:num w:numId="8" w16cid:durableId="978151572">
     <w:abstractNumId w:val="5"/>
   </w:num>
-  <w:num w:numId="9">
+  <w:num w:numId="9" w16cid:durableId="672490415">
     <w:abstractNumId w:val="6"/>
   </w:num>
-  <w:num w:numId="10">
+  <w:num w:numId="10" w16cid:durableId="1207447435">
     <w:abstractNumId w:val="7"/>
   </w:num>
-  <w:num w:numId="11">
+  <w:num w:numId="11" w16cid:durableId="429013089">
     <w:abstractNumId w:val="9"/>
   </w:num>
 </w:numbering>
 </file>
 
 <file path=word/styles.xml><?xml version="1.0" encoding="utf-8"?>
-<w:styles xmlns:mc="http://schemas.openxmlformats.org/markup-compatibility/2006" xmlns:r="http://schemas.openxmlformats.org/officeDocument/2006/relationships" xmlns:w="http://schemas.openxmlformats.org/wordprocessingml/2006/main" xmlns:w14="http://schemas.microsoft.com/office/word/2010/wordml" xmlns:w15="http://schemas.microsoft.com/office/word/2012/wordml" xmlns:w16cid="http://schemas.microsoft.com/office/word/2016/wordml/cid" xmlns:w16se="http://schemas.microsoft.com/office/word/2015/wordml/symex" mc:Ignorable="w14 w15 w16se w16cid">
+<w:styles xmlns:mc="http://schemas.openxmlformats.org/markup-compatibility/2006" xmlns:r="http://schemas.openxmlformats.org/officeDocument/2006/relationships" xmlns:w="http://schemas.openxmlformats.org/wordprocessingml/2006/main" xmlns:w14="http://schemas.microsoft.com/office/word/2010/wordml" xmlns:w15="http://schemas.microsoft.com/office/word/2012/wordml" xmlns:w16cex="http://schemas.microsoft.com/office/word/2018/wordml/cex" xmlns:w16cid="http://schemas.microsoft.com/office/word/2016/wordml/cid" xmlns:w16="http://schemas.microsoft.com/office/word/2018/wordml" xmlns:w16sdtdh="http://schemas.microsoft.com/office/word/2020/wordml/sdtdatahash" xmlns:w16se="http://schemas.microsoft.com/office/word/2015/wordml/symex" mc:Ignorable="w14 w15 w16se w16cid w16 w16cex w16sdtdh">
   <w:docDefaults>
     <w:rPrDefault>
       <w:rPr>
@@ -1459,7 +1480,7 @@
       <w:jc w:val="center"/>
     </w:pPr>
     <w:rPr>
-      <w:rFonts w:ascii="Source Serif Pro Semibold" w:eastAsiaTheme="majorEastAsia" w:hAnsi="Source Serif Pro Semibold" w:cstheme="majorBidi"/>
+      <w:rFonts w:ascii="Source Serif Pro SemiBold" w:eastAsiaTheme="majorEastAsia" w:hAnsi="Source Serif Pro SemiBold" w:cstheme="majorBidi"/>
       <w:b/>
       <w:bCs/>
       <w:color w:val="345A8A" w:themeColor="accent1" w:themeShade="B5"/>
@@ -1736,6 +1757,47 @@
       <w:sz w:val="20"/>
       <w:szCs w:val="20"/>
     </w:rPr>
+  </w:style>
+  <w:style w:type="paragraph" w:customStyle="1" w:styleId="layer-800">
+    <w:name w:val="layer-800"/>
+    <w:basedOn w:val="BodyText"/>
+    <w:link w:val="layer-800Char"/>
+    <w:autoRedefine/>
+    <w:qFormat/>
+    <w:rsid w:val="004903C5"/>
+    <w:pPr>
+      <w:pBdr>
+        <w:left w:val="single" w:sz="24" w:space="0" w:color="FFBA08"/>
+      </w:pBdr>
+      <w:shd w:val="clear" w:color="auto" w:fill="F8F9FA"/>
+      <w:spacing w:before="100" w:after="100"/>
+      <w:ind w:left="284"/>
+    </w:pPr>
+    <w:rPr>
+      <w:noProof/>
+    </w:rPr>
+  </w:style>
+  <w:style w:type="character" w:customStyle="1" w:styleId="layer-800Char">
+    <w:name w:val="layer-800 Char"/>
+    <w:basedOn w:val="BodyTextChar"/>
+    <w:link w:val="layer-800"/>
+    <w:rsid w:val="004903C5"/>
+    <w:rPr>
+      <w:rFonts w:ascii="Source Serif Pro" w:hAnsi="Source Serif Pro"/>
+      <w:noProof/>
+      <w:shd w:val="clear" w:color="auto" w:fill="F8F9FA"/>
+    </w:rPr>
+  </w:style>
+  <w:style w:type="paragraph" w:customStyle="1" w:styleId="layer-900">
+    <w:name w:val="layer-900"/>
+    <w:basedOn w:val="layer-800"/>
+    <w:qFormat/>
+    <w:rsid w:val="00EC6C30"/>
+    <w:pPr>
+      <w:pBdr>
+        <w:left w:val="single" w:sz="24" w:space="0" w:color="058C42"/>
+      </w:pBdr>
+    </w:pPr>
   </w:style>
 </w:styles>
 </file>

</xml_diff>